<commit_message>
Stairs update + file manager
</commit_message>
<xml_diff>
--- a/documentation.docx
+++ b/documentation.docx
@@ -258,7 +258,77 @@
           <w:szCs w:val="24"/>
           <w:lang w:eastAsia="bg-BG"/>
         </w:rPr>
-        <w:t>Адрес: Лазур 29 блок, вх 3, ет 2</w:t>
+        <w:t>Адрес: Лазур 29 блок, вх</w:t>
+      </w:r>
+      <w:r>
+        <w:rPr>
+          <w:rFonts w:ascii="Times New Roman" w:eastAsia="Times New Roman" w:hAnsi="Times New Roman" w:cs="Times New Roman"/>
+          <w:color w:val="0D0D0D"/>
+          <w:sz w:val="24"/>
+          <w:szCs w:val="24"/>
+          <w:lang w:eastAsia="bg-BG"/>
+        </w:rPr>
+        <w:t>.</w:t>
+      </w:r>
+      <w:r>
+        <w:rPr>
+          <w:rFonts w:ascii="Times New Roman" w:eastAsia="Times New Roman" w:hAnsi="Times New Roman" w:cs="Times New Roman"/>
+          <w:color w:val="0D0D0D"/>
+          <w:sz w:val="24"/>
+          <w:szCs w:val="24"/>
+          <w:lang w:eastAsia="bg-BG"/>
+        </w:rPr>
+        <w:t xml:space="preserve"> 3, ет</w:t>
+      </w:r>
+      <w:r>
+        <w:rPr>
+          <w:rFonts w:ascii="Times New Roman" w:eastAsia="Times New Roman" w:hAnsi="Times New Roman" w:cs="Times New Roman"/>
+          <w:color w:val="0D0D0D"/>
+          <w:sz w:val="24"/>
+          <w:szCs w:val="24"/>
+          <w:lang w:eastAsia="bg-BG"/>
+        </w:rPr>
+        <w:t xml:space="preserve">. </w:t>
+      </w:r>
+      <w:r>
+        <w:rPr>
+          <w:rFonts w:ascii="Times New Roman" w:eastAsia="Times New Roman" w:hAnsi="Times New Roman" w:cs="Times New Roman"/>
+          <w:color w:val="0D0D0D"/>
+          <w:sz w:val="24"/>
+          <w:szCs w:val="24"/>
+          <w:lang w:eastAsia="bg-BG"/>
+        </w:rPr>
+        <w:t>2</w:t>
+      </w:r>
+      <w:r>
+        <w:rPr>
+          <w:rFonts w:ascii="Times New Roman" w:eastAsia="Times New Roman" w:hAnsi="Times New Roman" w:cs="Times New Roman"/>
+          <w:color w:val="0D0D0D"/>
+          <w:sz w:val="24"/>
+          <w:szCs w:val="24"/>
+          <w:lang w:eastAsia="bg-BG"/>
+        </w:rPr>
+        <w:t xml:space="preserve"> </w:t>
+      </w:r>
+      <w:r>
+        <w:rPr>
+          <w:rFonts w:ascii="Times New Roman" w:eastAsia="Times New Roman" w:hAnsi="Times New Roman" w:cs="Times New Roman"/>
+          <w:color w:val="0D0D0D"/>
+          <w:sz w:val="24"/>
+          <w:szCs w:val="24"/>
+          <w:lang w:eastAsia="bg-BG"/>
+        </w:rPr>
+        <w:t>ап</w:t>
+      </w:r>
+      <w:r>
+        <w:rPr>
+          <w:rFonts w:ascii="Times New Roman" w:eastAsia="Times New Roman" w:hAnsi="Times New Roman" w:cs="Times New Roman"/>
+          <w:color w:val="0D0D0D"/>
+          <w:sz w:val="24"/>
+          <w:szCs w:val="24"/>
+          <w:lang w:eastAsia="bg-BG"/>
+        </w:rPr>
+        <w:t>. 3</w:t>
       </w:r>
     </w:p>
     <w:p>
@@ -546,6 +616,16 @@
         <w:tab/>
         <w:t xml:space="preserve">ЕГН: </w:t>
       </w:r>
+      <w:r>
+        <w:rPr>
+          <w:rFonts w:ascii="Times New Roman" w:eastAsia="Times New Roman" w:hAnsi="Times New Roman" w:cs="Times New Roman"/>
+          <w:color w:val="0D0D0D"/>
+          <w:sz w:val="24"/>
+          <w:szCs w:val="24"/>
+          <w:lang w:eastAsia="bg-BG"/>
+        </w:rPr>
+        <w:t>0744260530</w:t>
+      </w:r>
     </w:p>
     <w:p>
       <w:pPr>
@@ -591,6 +671,16 @@
         <w:tab/>
         <w:t>Адрес:</w:t>
       </w:r>
+      <w:r>
+        <w:rPr>
+          <w:rFonts w:ascii="Times New Roman" w:eastAsia="Times New Roman" w:hAnsi="Times New Roman" w:cs="Times New Roman"/>
+          <w:color w:val="0D0D0D"/>
+          <w:sz w:val="24"/>
+          <w:szCs w:val="24"/>
+          <w:lang w:eastAsia="bg-BG"/>
+        </w:rPr>
+        <w:t xml:space="preserve"> жк. Славейков 26 вх. 6 ет. 8 ап. 24</w:t>
+      </w:r>
     </w:p>
     <w:p>
       <w:pPr>
@@ -636,6 +726,16 @@
         <w:tab/>
         <w:t>Телефон:</w:t>
       </w:r>
+      <w:r>
+        <w:rPr>
+          <w:rFonts w:ascii="Times New Roman" w:eastAsia="Times New Roman" w:hAnsi="Times New Roman" w:cs="Times New Roman"/>
+          <w:color w:val="0D0D0D"/>
+          <w:sz w:val="24"/>
+          <w:szCs w:val="24"/>
+          <w:lang w:eastAsia="bg-BG"/>
+        </w:rPr>
+        <w:t>0896686469</w:t>
+      </w:r>
     </w:p>
     <w:p>
       <w:pPr>
@@ -680,6 +780,76 @@
         </w:rPr>
         <w:tab/>
         <w:t xml:space="preserve">Имейл: </w:t>
+      </w:r>
+      <w:r>
+        <w:rPr>
+          <w:rFonts w:ascii="Times New Roman" w:eastAsia="Times New Roman" w:hAnsi="Times New Roman" w:cs="Times New Roman"/>
+          <w:color w:val="0D0D0D"/>
+          <w:sz w:val="24"/>
+          <w:szCs w:val="24"/>
+          <w:lang w:val="en-GB" w:eastAsia="bg-BG"/>
+        </w:rPr>
+        <w:t>b</w:t>
+      </w:r>
+      <w:r>
+        <w:rPr>
+          <w:rFonts w:ascii="Times New Roman" w:eastAsia="Times New Roman" w:hAnsi="Times New Roman" w:cs="Times New Roman"/>
+          <w:color w:val="0D0D0D"/>
+          <w:sz w:val="24"/>
+          <w:szCs w:val="24"/>
+          <w:lang w:eastAsia="bg-BG"/>
+        </w:rPr>
+        <w:t>.</w:t>
+      </w:r>
+      <w:r>
+        <w:rPr>
+          <w:rFonts w:ascii="Times New Roman" w:eastAsia="Times New Roman" w:hAnsi="Times New Roman" w:cs="Times New Roman"/>
+          <w:color w:val="0D0D0D"/>
+          <w:sz w:val="24"/>
+          <w:szCs w:val="24"/>
+          <w:lang w:val="en-GB" w:eastAsia="bg-BG"/>
+        </w:rPr>
+        <w:t>bachvarova</w:t>
+      </w:r>
+      <w:r>
+        <w:rPr>
+          <w:rFonts w:ascii="Times New Roman" w:eastAsia="Times New Roman" w:hAnsi="Times New Roman" w:cs="Times New Roman"/>
+          <w:color w:val="0D0D0D"/>
+          <w:sz w:val="24"/>
+          <w:szCs w:val="24"/>
+          <w:lang w:eastAsia="bg-BG"/>
+        </w:rPr>
+        <w:t>26@</w:t>
+      </w:r>
+      <w:r>
+        <w:rPr>
+          <w:rFonts w:ascii="Times New Roman" w:eastAsia="Times New Roman" w:hAnsi="Times New Roman" w:cs="Times New Roman"/>
+          <w:color w:val="0D0D0D"/>
+          <w:sz w:val="24"/>
+          <w:szCs w:val="24"/>
+          <w:lang w:val="en-GB" w:eastAsia="bg-BG"/>
+        </w:rPr>
+        <w:t>gmail</w:t>
+      </w:r>
+      <w:r>
+        <w:rPr>
+          <w:rFonts w:ascii="Times New Roman" w:eastAsia="Times New Roman" w:hAnsi="Times New Roman" w:cs="Times New Roman"/>
+          <w:color w:val="0D0D0D"/>
+          <w:sz w:val="24"/>
+          <w:szCs w:val="24"/>
+          <w:lang w:eastAsia="bg-BG"/>
+        </w:rPr>
+        <w:t>.</w:t>
+      </w:r>
+      <w:r>
+        <w:rPr>
+          <w:rFonts w:ascii="Times New Roman" w:eastAsia="Times New Roman" w:hAnsi="Times New Roman" w:cs="Times New Roman"/>
+          <w:color w:val="0D0D0D"/>
+          <w:sz w:val="24"/>
+          <w:szCs w:val="24"/>
+          <w:lang w:val="en-GB" w:eastAsia="bg-BG"/>
+        </w:rPr>
+        <w:t>com</w:t>
       </w:r>
     </w:p>
     <w:p>
@@ -778,6 +948,24 @@
           <w:lang w:eastAsia="bg-BG"/>
         </w:rPr>
       </w:pPr>
+    </w:p>
+    <w:p>
+      <w:pPr>
+        <w:pStyle w:val="ListParagraph"/>
+        <w:numPr>
+          <w:ilvl w:val="0"/>
+          <w:numId w:val="5"/>
+        </w:numPr>
+        <w:spacing w:after="0" w:line="360" w:lineRule="auto"/>
+        <w:jc w:val="both"/>
+        <w:rPr>
+          <w:rFonts w:ascii="Times New Roman" w:eastAsia="Times New Roman" w:hAnsi="Times New Roman" w:cs="Times New Roman"/>
+          <w:color w:val="0D0D0D"/>
+          <w:sz w:val="24"/>
+          <w:szCs w:val="24"/>
+          <w:lang w:eastAsia="bg-BG"/>
+        </w:rPr>
+      </w:pPr>
       <w:r>
         <w:rPr>
           <w:rFonts w:ascii="Times New Roman" w:eastAsia="Times New Roman" w:hAnsi="Times New Roman" w:cs="Times New Roman"/>
@@ -917,6 +1105,44 @@
     </w:p>
     <w:p>
       <w:pPr>
+        <w:pStyle w:val="ListParagraph"/>
+        <w:numPr>
+          <w:ilvl w:val="0"/>
+          <w:numId w:val="5"/>
+        </w:numPr>
+        <w:spacing w:after="0" w:line="360" w:lineRule="auto"/>
+        <w:jc w:val="both"/>
+        <w:rPr>
+          <w:rFonts w:ascii="Times New Roman" w:eastAsia="Times New Roman" w:hAnsi="Times New Roman" w:cs="Times New Roman"/>
+          <w:color w:val="0D0D0D"/>
+          <w:sz w:val="24"/>
+          <w:szCs w:val="24"/>
+          <w:lang w:eastAsia="bg-BG"/>
+        </w:rPr>
+      </w:pPr>
+      <w:r>
+        <w:rPr>
+          <w:rFonts w:ascii="Times New Roman" w:eastAsia="Times New Roman" w:hAnsi="Times New Roman" w:cs="Times New Roman"/>
+          <w:color w:val="0D0D0D"/>
+          <w:sz w:val="24"/>
+          <w:szCs w:val="24"/>
+          <w:lang w:eastAsia="bg-BG"/>
+        </w:rPr>
+        <w:t>Ръководител: Т</w:t>
+      </w:r>
+      <w:r>
+        <w:rPr>
+          <w:rFonts w:ascii="Times New Roman" w:eastAsia="Times New Roman" w:hAnsi="Times New Roman" w:cs="Times New Roman"/>
+          <w:color w:val="0D0D0D"/>
+          <w:sz w:val="24"/>
+          <w:szCs w:val="24"/>
+          <w:lang w:eastAsia="bg-BG"/>
+        </w:rPr>
+        <w:t>одорка Трифонова</w:t>
+      </w:r>
+    </w:p>
+    <w:p>
+      <w:pPr>
         <w:spacing w:after="0" w:line="360" w:lineRule="auto"/>
         <w:ind w:firstLine="567"/>
         <w:jc w:val="both"/>
@@ -928,6 +1154,26 @@
           <w:lang w:eastAsia="bg-BG"/>
         </w:rPr>
       </w:pPr>
+      <w:r>
+        <w:rPr>
+          <w:rFonts w:ascii="Times New Roman" w:eastAsia="Times New Roman" w:hAnsi="Times New Roman" w:cs="Times New Roman"/>
+          <w:color w:val="0D0D0D"/>
+          <w:sz w:val="24"/>
+          <w:szCs w:val="24"/>
+          <w:lang w:val="en-US" w:eastAsia="bg-BG"/>
+        </w:rPr>
+        <w:t xml:space="preserve">  </w:t>
+      </w:r>
+      <w:r>
+        <w:rPr>
+          <w:rFonts w:ascii="Times New Roman" w:eastAsia="Times New Roman" w:hAnsi="Times New Roman" w:cs="Times New Roman"/>
+          <w:color w:val="0D0D0D"/>
+          <w:sz w:val="24"/>
+          <w:szCs w:val="24"/>
+          <w:lang w:eastAsia="bg-BG"/>
+        </w:rPr>
+        <w:t>Телефон:</w:t>
+      </w:r>
     </w:p>
     <w:p>
       <w:pPr>
@@ -942,6 +1188,26 @@
           <w:lang w:eastAsia="bg-BG"/>
         </w:rPr>
       </w:pPr>
+      <w:r>
+        <w:rPr>
+          <w:rFonts w:ascii="Times New Roman" w:eastAsia="Times New Roman" w:hAnsi="Times New Roman" w:cs="Times New Roman"/>
+          <w:color w:val="0D0D0D"/>
+          <w:sz w:val="24"/>
+          <w:szCs w:val="24"/>
+          <w:lang w:val="en-US" w:eastAsia="bg-BG"/>
+        </w:rPr>
+        <w:t xml:space="preserve">  </w:t>
+      </w:r>
+      <w:r>
+        <w:rPr>
+          <w:rFonts w:ascii="Times New Roman" w:eastAsia="Times New Roman" w:hAnsi="Times New Roman" w:cs="Times New Roman"/>
+          <w:color w:val="0D0D0D"/>
+          <w:sz w:val="24"/>
+          <w:szCs w:val="24"/>
+          <w:lang w:eastAsia="bg-BG"/>
+        </w:rPr>
+        <w:t>Имайл:</w:t>
+      </w:r>
     </w:p>
     <w:p>
       <w:pPr>
@@ -956,34 +1222,26 @@
           <w:lang w:eastAsia="bg-BG"/>
         </w:rPr>
       </w:pPr>
-    </w:p>
-    <w:p>
-      <w:pPr>
-        <w:spacing w:after="0" w:line="360" w:lineRule="auto"/>
-        <w:ind w:firstLine="567"/>
-        <w:jc w:val="both"/>
-        <w:rPr>
-          <w:rFonts w:ascii="Times New Roman" w:eastAsia="Times New Roman" w:hAnsi="Times New Roman" w:cs="Times New Roman"/>
-          <w:color w:val="0D0D0D"/>
-          <w:sz w:val="24"/>
-          <w:szCs w:val="24"/>
-          <w:lang w:eastAsia="bg-BG"/>
-        </w:rPr>
-      </w:pPr>
-    </w:p>
-    <w:p>
-      <w:pPr>
-        <w:spacing w:after="0" w:line="360" w:lineRule="auto"/>
-        <w:ind w:firstLine="567"/>
-        <w:jc w:val="both"/>
-        <w:rPr>
-          <w:rFonts w:ascii="Times New Roman" w:eastAsia="Times New Roman" w:hAnsi="Times New Roman" w:cs="Times New Roman"/>
-          <w:color w:val="0D0D0D"/>
-          <w:sz w:val="24"/>
-          <w:szCs w:val="24"/>
-          <w:lang w:eastAsia="bg-BG"/>
-        </w:rPr>
-      </w:pPr>
+      <w:r>
+        <w:rPr>
+          <w:rFonts w:ascii="Times New Roman" w:eastAsia="Times New Roman" w:hAnsi="Times New Roman" w:cs="Times New Roman"/>
+          <w:color w:val="0D0D0D"/>
+          <w:sz w:val="24"/>
+          <w:szCs w:val="24"/>
+          <w:lang w:eastAsia="bg-BG"/>
+        </w:rPr>
+        <w:t xml:space="preserve">  </w:t>
+      </w:r>
+      <w:r>
+        <w:rPr>
+          <w:rFonts w:ascii="Times New Roman" w:eastAsia="Times New Roman" w:hAnsi="Times New Roman" w:cs="Times New Roman"/>
+          <w:color w:val="0D0D0D"/>
+          <w:sz w:val="24"/>
+          <w:szCs w:val="24"/>
+          <w:lang w:eastAsia="bg-BG"/>
+        </w:rPr>
+        <w:t>Длъжност: Учител по Информатика и Информационни технологии</w:t>
+      </w:r>
     </w:p>
     <w:p>
       <w:pPr>
@@ -1813,6 +2071,269 @@
         <w:tab/>
         <w:t>Представяне на проекта.</w:t>
       </w:r>
+    </w:p>
+    <w:p>
+      <w:pPr>
+        <w:pStyle w:val="ListParagraph"/>
+        <w:numPr>
+          <w:ilvl w:val="1"/>
+          <w:numId w:val="3"/>
+        </w:numPr>
+        <w:spacing w:after="0" w:line="360" w:lineRule="auto"/>
+        <w:jc w:val="both"/>
+        <w:rPr>
+          <w:rFonts w:ascii="Times New Roman" w:eastAsia="Times New Roman" w:hAnsi="Times New Roman" w:cs="Times New Roman"/>
+          <w:sz w:val="24"/>
+          <w:szCs w:val="24"/>
+          <w:lang w:eastAsia="bg-BG"/>
+        </w:rPr>
+      </w:pPr>
+      <w:r>
+        <w:rPr>
+          <w:rFonts w:ascii="Times New Roman" w:eastAsia="Times New Roman" w:hAnsi="Times New Roman" w:cs="Times New Roman"/>
+          <w:sz w:val="24"/>
+          <w:szCs w:val="24"/>
+          <w:lang w:eastAsia="bg-BG"/>
+        </w:rPr>
+        <w:t>Ниво на сложност</w:t>
+      </w:r>
+    </w:p>
+    <w:p>
+      <w:pPr>
+        <w:spacing w:after="0" w:line="360" w:lineRule="auto"/>
+        <w:ind w:left="567"/>
+        <w:jc w:val="both"/>
+        <w:rPr>
+          <w:rFonts w:ascii="Times New Roman" w:eastAsia="Times New Roman" w:hAnsi="Times New Roman" w:cs="Times New Roman"/>
+          <w:sz w:val="24"/>
+          <w:szCs w:val="24"/>
+          <w:lang w:eastAsia="bg-BG"/>
+        </w:rPr>
+      </w:pPr>
+    </w:p>
+    <w:p>
+      <w:pPr>
+        <w:pStyle w:val="ListParagraph"/>
+        <w:numPr>
+          <w:ilvl w:val="1"/>
+          <w:numId w:val="3"/>
+        </w:numPr>
+        <w:spacing w:after="0" w:line="360" w:lineRule="auto"/>
+        <w:jc w:val="both"/>
+        <w:rPr>
+          <w:rFonts w:ascii="Times New Roman" w:eastAsia="Times New Roman" w:hAnsi="Times New Roman" w:cs="Times New Roman"/>
+          <w:sz w:val="24"/>
+          <w:szCs w:val="24"/>
+          <w:lang w:eastAsia="bg-BG"/>
+        </w:rPr>
+      </w:pPr>
+      <w:r>
+        <w:rPr>
+          <w:rFonts w:ascii="Times New Roman" w:eastAsia="Times New Roman" w:hAnsi="Times New Roman" w:cs="Times New Roman"/>
+          <w:sz w:val="24"/>
+          <w:szCs w:val="24"/>
+          <w:lang w:eastAsia="bg-BG"/>
+        </w:rPr>
+        <w:t xml:space="preserve">. Логическо и функционално описание на решението </w:t>
+      </w:r>
+    </w:p>
+    <w:p>
+      <w:pPr>
+        <w:spacing w:after="0" w:line="360" w:lineRule="auto"/>
+        <w:ind w:left="567"/>
+        <w:jc w:val="both"/>
+        <w:rPr>
+          <w:rFonts w:ascii="Times New Roman" w:eastAsia="Times New Roman" w:hAnsi="Times New Roman" w:cs="Times New Roman"/>
+          <w:sz w:val="24"/>
+          <w:szCs w:val="24"/>
+          <w:lang w:eastAsia="bg-BG"/>
+        </w:rPr>
+      </w:pPr>
+    </w:p>
+    <w:p>
+      <w:pPr>
+        <w:pStyle w:val="ListParagraph"/>
+        <w:numPr>
+          <w:ilvl w:val="1"/>
+          <w:numId w:val="3"/>
+        </w:numPr>
+        <w:spacing w:after="0" w:line="360" w:lineRule="auto"/>
+        <w:jc w:val="both"/>
+        <w:rPr>
+          <w:rFonts w:ascii="Times New Roman" w:eastAsia="Times New Roman" w:hAnsi="Times New Roman" w:cs="Times New Roman"/>
+          <w:sz w:val="24"/>
+          <w:szCs w:val="24"/>
+          <w:lang w:eastAsia="bg-BG"/>
+        </w:rPr>
+      </w:pPr>
+      <w:r>
+        <w:rPr>
+          <w:rFonts w:ascii="Times New Roman" w:eastAsia="Times New Roman" w:hAnsi="Times New Roman" w:cs="Times New Roman"/>
+          <w:sz w:val="24"/>
+          <w:szCs w:val="24"/>
+          <w:lang w:eastAsia="bg-BG"/>
+        </w:rPr>
+        <w:t>Реализация − обосновка за използвани технологични средства, алгоритми, литература, програмни приложения и др</w:t>
+      </w:r>
+      <w:r>
+        <w:rPr>
+          <w:rFonts w:ascii="Times New Roman" w:eastAsia="Times New Roman" w:hAnsi="Times New Roman" w:cs="Times New Roman"/>
+          <w:sz w:val="24"/>
+          <w:szCs w:val="24"/>
+          <w:lang w:eastAsia="bg-BG"/>
+        </w:rPr>
+        <w:t>.</w:t>
+      </w:r>
+    </w:p>
+    <w:p>
+      <w:pPr>
+        <w:pStyle w:val="ListParagraph"/>
+        <w:rPr>
+          <w:rFonts w:ascii="Times New Roman" w:eastAsia="Times New Roman" w:hAnsi="Times New Roman" w:cs="Times New Roman"/>
+          <w:sz w:val="24"/>
+          <w:szCs w:val="24"/>
+          <w:lang w:eastAsia="bg-BG"/>
+        </w:rPr>
+      </w:pPr>
+    </w:p>
+    <w:p>
+      <w:pPr>
+        <w:pStyle w:val="ListParagraph"/>
+        <w:spacing w:after="0" w:line="360" w:lineRule="auto"/>
+        <w:ind w:left="927"/>
+        <w:jc w:val="both"/>
+        <w:rPr>
+          <w:rFonts w:ascii="Times New Roman" w:eastAsia="Times New Roman" w:hAnsi="Times New Roman" w:cs="Times New Roman"/>
+          <w:sz w:val="24"/>
+          <w:szCs w:val="24"/>
+          <w:lang w:eastAsia="bg-BG"/>
+        </w:rPr>
+      </w:pPr>
+    </w:p>
+    <w:p>
+      <w:pPr>
+        <w:pStyle w:val="ListParagraph"/>
+        <w:numPr>
+          <w:ilvl w:val="1"/>
+          <w:numId w:val="3"/>
+        </w:numPr>
+        <w:spacing w:after="0" w:line="360" w:lineRule="auto"/>
+        <w:jc w:val="both"/>
+        <w:rPr>
+          <w:rFonts w:ascii="Times New Roman" w:eastAsia="Times New Roman" w:hAnsi="Times New Roman" w:cs="Times New Roman"/>
+          <w:sz w:val="24"/>
+          <w:szCs w:val="24"/>
+          <w:lang w:eastAsia="bg-BG"/>
+        </w:rPr>
+      </w:pPr>
+      <w:r>
+        <w:rPr>
+          <w:rFonts w:ascii="Times New Roman" w:eastAsia="Times New Roman" w:hAnsi="Times New Roman" w:cs="Times New Roman"/>
+          <w:sz w:val="24"/>
+          <w:szCs w:val="24"/>
+          <w:lang w:eastAsia="bg-BG"/>
+        </w:rPr>
+        <w:t>Описание на приложението – как се стартира и/или инсталира, как се използва, как се поддържа</w:t>
+      </w:r>
+    </w:p>
+    <w:p>
+      <w:pPr>
+        <w:pStyle w:val="ListParagraph"/>
+        <w:spacing w:after="0" w:line="360" w:lineRule="auto"/>
+        <w:ind w:left="927"/>
+        <w:jc w:val="both"/>
+        <w:rPr>
+          <w:rFonts w:ascii="Times New Roman" w:eastAsia="Times New Roman" w:hAnsi="Times New Roman" w:cs="Times New Roman"/>
+          <w:sz w:val="24"/>
+          <w:szCs w:val="24"/>
+          <w:lang w:eastAsia="bg-BG"/>
+        </w:rPr>
+      </w:pPr>
+    </w:p>
+    <w:p>
+      <w:pPr>
+        <w:tabs>
+          <w:tab w:val="left" w:pos="2544"/>
+        </w:tabs>
+        <w:spacing w:after="0" w:line="360" w:lineRule="auto"/>
+        <w:ind w:left="567"/>
+        <w:jc w:val="both"/>
+        <w:rPr>
+          <w:rFonts w:ascii="Times New Roman" w:eastAsia="Times New Roman" w:hAnsi="Times New Roman" w:cs="Times New Roman"/>
+          <w:sz w:val="24"/>
+          <w:szCs w:val="24"/>
+          <w:lang w:eastAsia="bg-BG"/>
+        </w:rPr>
+      </w:pPr>
+      <w:r>
+        <w:rPr>
+          <w:rFonts w:ascii="Times New Roman" w:eastAsia="Times New Roman" w:hAnsi="Times New Roman" w:cs="Times New Roman"/>
+          <w:sz w:val="24"/>
+          <w:szCs w:val="24"/>
+          <w:lang w:eastAsia="bg-BG"/>
+        </w:rPr>
+        <w:t xml:space="preserve">5.7 </w:t>
+      </w:r>
+      <w:r>
+        <w:rPr>
+          <w:rFonts w:ascii="Times New Roman" w:eastAsia="Times New Roman" w:hAnsi="Times New Roman" w:cs="Times New Roman"/>
+          <w:sz w:val="24"/>
+          <w:szCs w:val="24"/>
+          <w:lang w:eastAsia="bg-BG"/>
+        </w:rPr>
+        <w:t>Заключение – какъв е основният резултат, дали има приложения до момента, какви възможности съществуват за развитие и усъвършенстване</w:t>
+      </w:r>
+      <w:r>
+        <w:rPr>
+          <w:rFonts w:ascii="Times New Roman" w:eastAsia="Times New Roman" w:hAnsi="Times New Roman" w:cs="Times New Roman"/>
+          <w:sz w:val="24"/>
+          <w:szCs w:val="24"/>
+          <w:lang w:eastAsia="bg-BG"/>
+        </w:rPr>
+        <w:tab/>
+      </w:r>
+    </w:p>
+    <w:p>
+      <w:pPr>
+        <w:pStyle w:val="ListParagraph"/>
+        <w:spacing w:after="0" w:line="360" w:lineRule="auto"/>
+        <w:ind w:left="927"/>
+        <w:jc w:val="both"/>
+        <w:rPr>
+          <w:rFonts w:ascii="Times New Roman" w:eastAsia="Times New Roman" w:hAnsi="Times New Roman" w:cs="Times New Roman"/>
+          <w:sz w:val="24"/>
+          <w:szCs w:val="24"/>
+          <w:lang w:eastAsia="bg-BG"/>
+        </w:rPr>
+      </w:pPr>
+    </w:p>
+    <w:p>
+      <w:pPr>
+        <w:pStyle w:val="ListParagraph"/>
+        <w:spacing w:after="0" w:line="360" w:lineRule="auto"/>
+        <w:ind w:left="927"/>
+        <w:jc w:val="both"/>
+        <w:rPr>
+          <w:rFonts w:ascii="Times New Roman" w:eastAsia="Times New Roman" w:hAnsi="Times New Roman" w:cs="Times New Roman"/>
+          <w:sz w:val="24"/>
+          <w:szCs w:val="24"/>
+          <w:lang w:eastAsia="bg-BG"/>
+        </w:rPr>
+      </w:pPr>
+    </w:p>
+    <w:p>
+      <w:pPr>
+        <w:pStyle w:val="ListParagraph"/>
+        <w:spacing w:after="0" w:line="360" w:lineRule="auto"/>
+        <w:ind w:left="927"/>
+        <w:jc w:val="both"/>
+        <w:rPr>
+          <w:rFonts w:ascii="Times New Roman" w:eastAsia="Times New Roman" w:hAnsi="Times New Roman" w:cs="Times New Roman"/>
+          <w:sz w:val="24"/>
+          <w:szCs w:val="24"/>
+          <w:lang w:eastAsia="bg-BG"/>
+        </w:rPr>
+      </w:pPr>
     </w:p>
     <w:p>
       <w:pPr>
@@ -2062,9 +2583,9 @@
   </w:abstractNum>
   <w:abstractNum w:abstractNumId="1" w15:restartNumberingAfterBreak="0">
     <w:nsid w:val="42295A44"/>
-    <w:multiLevelType w:val="hybridMultilevel"/>
-    <w:tmpl w:val="D200CD52"/>
-    <w:lvl w:ilvl="0" w:tplc="0402000F">
+    <w:multiLevelType w:val="multilevel"/>
+    <w:tmpl w:val="558EAB84"/>
+    <w:lvl w:ilvl="0">
       <w:start w:val="1"/>
       <w:numFmt w:val="decimal"/>
       <w:lvlText w:val="%1."/>
@@ -2076,77 +2597,109 @@
         <w:rFonts w:hint="default"/>
       </w:rPr>
     </w:lvl>
-    <w:lvl w:ilvl="1" w:tplc="04020019" w:tentative="1">
-      <w:start w:val="1"/>
-      <w:numFmt w:val="lowerLetter"/>
-      <w:lvlText w:val="%2."/>
+    <w:lvl w:ilvl="1">
+      <w:start w:val="3"/>
+      <w:numFmt w:val="decimal"/>
+      <w:isLgl/>
+      <w:lvlText w:val="%1.%2"/>
       <w:lvlJc w:val="left"/>
       <w:pPr>
-        <w:ind w:left="1440" w:hanging="360"/>
-      </w:pPr>
-    </w:lvl>
-    <w:lvl w:ilvl="2" w:tplc="0402001B" w:tentative="1">
-      <w:start w:val="1"/>
-      <w:numFmt w:val="lowerRoman"/>
-      <w:lvlText w:val="%3."/>
-      <w:lvlJc w:val="right"/>
-      <w:pPr>
-        <w:ind w:left="2160" w:hanging="180"/>
-      </w:pPr>
-    </w:lvl>
-    <w:lvl w:ilvl="3" w:tplc="0402000F" w:tentative="1">
+        <w:ind w:left="927" w:hanging="360"/>
+      </w:pPr>
+      <w:rPr>
+        <w:rFonts w:hint="default"/>
+      </w:rPr>
+    </w:lvl>
+    <w:lvl w:ilvl="2">
       <w:start w:val="1"/>
       <w:numFmt w:val="decimal"/>
-      <w:lvlText w:val="%4."/>
+      <w:isLgl/>
+      <w:lvlText w:val="%1.%2.%3"/>
       <w:lvlJc w:val="left"/>
       <w:pPr>
-        <w:ind w:left="2880" w:hanging="360"/>
-      </w:pPr>
-    </w:lvl>
-    <w:lvl w:ilvl="4" w:tplc="04020019" w:tentative="1">
-      <w:start w:val="1"/>
-      <w:numFmt w:val="lowerLetter"/>
-      <w:lvlText w:val="%5."/>
+        <w:ind w:left="1494" w:hanging="720"/>
+      </w:pPr>
+      <w:rPr>
+        <w:rFonts w:hint="default"/>
+      </w:rPr>
+    </w:lvl>
+    <w:lvl w:ilvl="3">
+      <w:start w:val="1"/>
+      <w:numFmt w:val="decimal"/>
+      <w:isLgl/>
+      <w:lvlText w:val="%1.%2.%3.%4"/>
       <w:lvlJc w:val="left"/>
       <w:pPr>
-        <w:ind w:left="3600" w:hanging="360"/>
-      </w:pPr>
-    </w:lvl>
-    <w:lvl w:ilvl="5" w:tplc="0402001B" w:tentative="1">
-      <w:start w:val="1"/>
-      <w:numFmt w:val="lowerRoman"/>
-      <w:lvlText w:val="%6."/>
-      <w:lvlJc w:val="right"/>
-      <w:pPr>
-        <w:ind w:left="4320" w:hanging="180"/>
-      </w:pPr>
-    </w:lvl>
-    <w:lvl w:ilvl="6" w:tplc="0402000F" w:tentative="1">
+        <w:ind w:left="1701" w:hanging="720"/>
+      </w:pPr>
+      <w:rPr>
+        <w:rFonts w:hint="default"/>
+      </w:rPr>
+    </w:lvl>
+    <w:lvl w:ilvl="4">
       <w:start w:val="1"/>
       <w:numFmt w:val="decimal"/>
-      <w:lvlText w:val="%7."/>
+      <w:isLgl/>
+      <w:lvlText w:val="%1.%2.%3.%4.%5"/>
       <w:lvlJc w:val="left"/>
       <w:pPr>
-        <w:ind w:left="5040" w:hanging="360"/>
-      </w:pPr>
-    </w:lvl>
-    <w:lvl w:ilvl="7" w:tplc="04020019" w:tentative="1">
-      <w:start w:val="1"/>
-      <w:numFmt w:val="lowerLetter"/>
-      <w:lvlText w:val="%8."/>
+        <w:ind w:left="2268" w:hanging="1080"/>
+      </w:pPr>
+      <w:rPr>
+        <w:rFonts w:hint="default"/>
+      </w:rPr>
+    </w:lvl>
+    <w:lvl w:ilvl="5">
+      <w:start w:val="1"/>
+      <w:numFmt w:val="decimal"/>
+      <w:isLgl/>
+      <w:lvlText w:val="%1.%2.%3.%4.%5.%6"/>
       <w:lvlJc w:val="left"/>
       <w:pPr>
-        <w:ind w:left="5760" w:hanging="360"/>
-      </w:pPr>
-    </w:lvl>
-    <w:lvl w:ilvl="8" w:tplc="0402001B" w:tentative="1">
-      <w:start w:val="1"/>
-      <w:numFmt w:val="lowerRoman"/>
-      <w:lvlText w:val="%9."/>
-      <w:lvlJc w:val="right"/>
-      <w:pPr>
-        <w:ind w:left="6480" w:hanging="180"/>
-      </w:pPr>
+        <w:ind w:left="2475" w:hanging="1080"/>
+      </w:pPr>
+      <w:rPr>
+        <w:rFonts w:hint="default"/>
+      </w:rPr>
+    </w:lvl>
+    <w:lvl w:ilvl="6">
+      <w:start w:val="1"/>
+      <w:numFmt w:val="decimal"/>
+      <w:isLgl/>
+      <w:lvlText w:val="%1.%2.%3.%4.%5.%6.%7"/>
+      <w:lvlJc w:val="left"/>
+      <w:pPr>
+        <w:ind w:left="3042" w:hanging="1440"/>
+      </w:pPr>
+      <w:rPr>
+        <w:rFonts w:hint="default"/>
+      </w:rPr>
+    </w:lvl>
+    <w:lvl w:ilvl="7">
+      <w:start w:val="1"/>
+      <w:numFmt w:val="decimal"/>
+      <w:isLgl/>
+      <w:lvlText w:val="%1.%2.%3.%4.%5.%6.%7.%8"/>
+      <w:lvlJc w:val="left"/>
+      <w:pPr>
+        <w:ind w:left="3249" w:hanging="1440"/>
+      </w:pPr>
+      <w:rPr>
+        <w:rFonts w:hint="default"/>
+      </w:rPr>
+    </w:lvl>
+    <w:lvl w:ilvl="8">
+      <w:start w:val="1"/>
+      <w:numFmt w:val="decimal"/>
+      <w:isLgl/>
+      <w:lvlText w:val="%1.%2.%3.%4.%5.%6.%7.%8.%9"/>
+      <w:lvlJc w:val="left"/>
+      <w:pPr>
+        <w:ind w:left="3816" w:hanging="1800"/>
+      </w:pPr>
+      <w:rPr>
+        <w:rFonts w:hint="default"/>
+      </w:rPr>
     </w:lvl>
   </w:abstractNum>
   <w:abstractNum w:abstractNumId="2" w15:restartNumberingAfterBreak="0">
@@ -2239,6 +2792,92 @@
     </w:lvl>
   </w:abstractNum>
   <w:abstractNum w:abstractNumId="3" w15:restartNumberingAfterBreak="0">
+    <w:nsid w:val="53C738EA"/>
+    <w:multiLevelType w:val="hybridMultilevel"/>
+    <w:tmpl w:val="F502CF28"/>
+    <w:lvl w:ilvl="0" w:tplc="08090011">
+      <w:start w:val="1"/>
+      <w:numFmt w:val="decimal"/>
+      <w:lvlText w:val="%1)"/>
+      <w:lvlJc w:val="left"/>
+      <w:pPr>
+        <w:ind w:left="1440" w:hanging="360"/>
+      </w:pPr>
+    </w:lvl>
+    <w:lvl w:ilvl="1" w:tplc="08090019" w:tentative="1">
+      <w:start w:val="1"/>
+      <w:numFmt w:val="lowerLetter"/>
+      <w:lvlText w:val="%2."/>
+      <w:lvlJc w:val="left"/>
+      <w:pPr>
+        <w:ind w:left="2160" w:hanging="360"/>
+      </w:pPr>
+    </w:lvl>
+    <w:lvl w:ilvl="2" w:tplc="0809001B" w:tentative="1">
+      <w:start w:val="1"/>
+      <w:numFmt w:val="lowerRoman"/>
+      <w:lvlText w:val="%3."/>
+      <w:lvlJc w:val="right"/>
+      <w:pPr>
+        <w:ind w:left="2880" w:hanging="180"/>
+      </w:pPr>
+    </w:lvl>
+    <w:lvl w:ilvl="3" w:tplc="0809000F" w:tentative="1">
+      <w:start w:val="1"/>
+      <w:numFmt w:val="decimal"/>
+      <w:lvlText w:val="%4."/>
+      <w:lvlJc w:val="left"/>
+      <w:pPr>
+        <w:ind w:left="3600" w:hanging="360"/>
+      </w:pPr>
+    </w:lvl>
+    <w:lvl w:ilvl="4" w:tplc="08090019" w:tentative="1">
+      <w:start w:val="1"/>
+      <w:numFmt w:val="lowerLetter"/>
+      <w:lvlText w:val="%5."/>
+      <w:lvlJc w:val="left"/>
+      <w:pPr>
+        <w:ind w:left="4320" w:hanging="360"/>
+      </w:pPr>
+    </w:lvl>
+    <w:lvl w:ilvl="5" w:tplc="0809001B" w:tentative="1">
+      <w:start w:val="1"/>
+      <w:numFmt w:val="lowerRoman"/>
+      <w:lvlText w:val="%6."/>
+      <w:lvlJc w:val="right"/>
+      <w:pPr>
+        <w:ind w:left="5040" w:hanging="180"/>
+      </w:pPr>
+    </w:lvl>
+    <w:lvl w:ilvl="6" w:tplc="0809000F" w:tentative="1">
+      <w:start w:val="1"/>
+      <w:numFmt w:val="decimal"/>
+      <w:lvlText w:val="%7."/>
+      <w:lvlJc w:val="left"/>
+      <w:pPr>
+        <w:ind w:left="5760" w:hanging="360"/>
+      </w:pPr>
+    </w:lvl>
+    <w:lvl w:ilvl="7" w:tplc="08090019" w:tentative="1">
+      <w:start w:val="1"/>
+      <w:numFmt w:val="lowerLetter"/>
+      <w:lvlText w:val="%8."/>
+      <w:lvlJc w:val="left"/>
+      <w:pPr>
+        <w:ind w:left="6480" w:hanging="360"/>
+      </w:pPr>
+    </w:lvl>
+    <w:lvl w:ilvl="8" w:tplc="0809001B" w:tentative="1">
+      <w:start w:val="1"/>
+      <w:numFmt w:val="lowerRoman"/>
+      <w:lvlText w:val="%9."/>
+      <w:lvlJc w:val="right"/>
+      <w:pPr>
+        <w:ind w:left="7200" w:hanging="180"/>
+      </w:pPr>
+    </w:lvl>
+  </w:abstractNum>
+  <w:abstractNum w:abstractNumId="4" w15:restartNumberingAfterBreak="0">
     <w:nsid w:val="5DAD05AC"/>
     <w:multiLevelType w:val="hybridMultilevel"/>
     <w:tmpl w:val="D8806052"/>
@@ -2337,6 +2976,9 @@
     <w:abstractNumId w:val="1"/>
   </w:num>
   <w:num w:numId="4" w16cid:durableId="1317495056">
+    <w:abstractNumId w:val="4"/>
+  </w:num>
+  <w:num w:numId="5" w16cid:durableId="435709663">
     <w:abstractNumId w:val="3"/>
   </w:num>
 </w:numbering>

</xml_diff>